<commit_message>
Modif du fichier FichierTest.docx
</commit_message>
<xml_diff>
--- a/FichierTest.docx
+++ b/FichierTest.docx
@@ -129,6 +129,12 @@
         <w:lang w:val="fr-FR"/>
       </w:rPr>
       <w:t>Fichier test</w:t>
+    </w:r>
+    <w:r>
+      <w:rPr>
+        <w:lang w:val="fr-FR"/>
+      </w:rPr>
+      <w:t xml:space="preserve"> 1</w:t>
     </w:r>
   </w:p>
 </w:hdr>

</xml_diff>